<commit_message>
Added WEKA statistics to report (still needs to be formatted), updated threats to validity
</commit_message>
<xml_diff>
--- a/Documents/Final Report.docx
+++ b/Documents/Final Report.docx
@@ -18,25 +18,26 @@
           <w:sz w:val="28"/>
           <w:szCs w:val="23"/>
         </w:rPr>
-        <w:t xml:space="preserve">Improving </w:t>
-      </w:r>
-      <w:proofErr w:type="spellStart"/>
-      <w:r>
+        <w:t xml:space="preserve">Improving Crowdsourced Documentation: </w:t>
+      </w:r>
+    </w:p>
+    <w:p>
+      <w:pPr>
+        <w:spacing w:line="240" w:lineRule="auto"/>
+        <w:jc w:val="center"/>
         <w:rPr>
           <w:b/>
           <w:sz w:val="28"/>
           <w:szCs w:val="23"/>
         </w:rPr>
-        <w:t>Crowdsourced</w:t>
-      </w:r>
-      <w:proofErr w:type="spellEnd"/>
+      </w:pPr>
       <w:r>
         <w:rPr>
           <w:b/>
           <w:sz w:val="28"/>
           <w:szCs w:val="23"/>
         </w:rPr>
-        <w:t xml:space="preserve"> Documentation: </w:t>
+        <w:t>Examining Answers on Stack Overflow</w:t>
       </w:r>
     </w:p>
     <w:p>
@@ -44,77 +45,17 @@
         <w:spacing w:line="240" w:lineRule="auto"/>
         <w:jc w:val="center"/>
         <w:rPr>
-          <w:b/>
-          <w:sz w:val="28"/>
-          <w:szCs w:val="23"/>
-        </w:rPr>
-      </w:pPr>
-      <w:r>
-        <w:rPr>
-          <w:b/>
-          <w:sz w:val="28"/>
-          <w:szCs w:val="23"/>
-        </w:rPr>
-        <w:t>Examining Answers on Stack Overflow</w:t>
-      </w:r>
-    </w:p>
-    <w:p>
-      <w:pPr>
-        <w:spacing w:line="240" w:lineRule="auto"/>
-        <w:jc w:val="center"/>
-        <w:rPr>
-          <w:sz w:val="24"/>
-          <w:szCs w:val="23"/>
-        </w:rPr>
-      </w:pPr>
-      <w:r>
-        <w:rPr>
-          <w:sz w:val="24"/>
-          <w:szCs w:val="23"/>
-        </w:rPr>
-        <w:t xml:space="preserve">Scott Crain, </w:t>
-      </w:r>
-      <w:proofErr w:type="spellStart"/>
-      <w:r>
-        <w:rPr>
-          <w:sz w:val="24"/>
-          <w:szCs w:val="23"/>
-        </w:rPr>
-        <w:t>Niranjana</w:t>
-      </w:r>
-      <w:proofErr w:type="spellEnd"/>
-      <w:r>
-        <w:rPr>
-          <w:sz w:val="24"/>
-          <w:szCs w:val="23"/>
-        </w:rPr>
-        <w:t xml:space="preserve"> </w:t>
-      </w:r>
-      <w:proofErr w:type="spellStart"/>
-      <w:r>
-        <w:rPr>
-          <w:sz w:val="24"/>
-          <w:szCs w:val="23"/>
-        </w:rPr>
-        <w:t>Gajjelli</w:t>
-      </w:r>
-      <w:proofErr w:type="spellEnd"/>
-      <w:r>
-        <w:rPr>
-          <w:sz w:val="24"/>
-          <w:szCs w:val="23"/>
-        </w:rPr>
-        <w:t xml:space="preserve">, and Marc </w:t>
-      </w:r>
-      <w:proofErr w:type="spellStart"/>
-      <w:r>
-        <w:rPr>
-          <w:sz w:val="24"/>
-          <w:szCs w:val="23"/>
-        </w:rPr>
-        <w:t>Hudak</w:t>
-      </w:r>
-      <w:proofErr w:type="spellEnd"/>
+          <w:sz w:val="24"/>
+          <w:szCs w:val="23"/>
+        </w:rPr>
+      </w:pPr>
+      <w:r>
+        <w:rPr>
+          <w:sz w:val="24"/>
+          <w:szCs w:val="23"/>
+        </w:rPr>
+        <w:t>Scott Crain, Niranjana Gajjelli, and Marc Hudak</w:t>
+      </w:r>
     </w:p>
     <w:p>
       <w:pPr>
@@ -346,41 +287,8 @@
           <w:sz w:val="24"/>
           <w:szCs w:val="23"/>
         </w:rPr>
-        <w:t xml:space="preserve">Our first step with this project was to convert the Stack Overflow data dump to a </w:t>
-      </w:r>
-      <w:proofErr w:type="spellStart"/>
-      <w:r>
-        <w:rPr>
-          <w:sz w:val="24"/>
-          <w:szCs w:val="23"/>
-        </w:rPr>
-        <w:t>queryable</w:t>
-      </w:r>
-      <w:proofErr w:type="spellEnd"/>
-      <w:r>
-        <w:rPr>
-          <w:sz w:val="24"/>
-          <w:szCs w:val="23"/>
-        </w:rPr>
-        <w:t xml:space="preserve"> Microsoft SQL Server database. To accomplish this, we used the “Stack Overflow Data Dump Importer” (SODDI), freely available from </w:t>
-      </w:r>
-      <w:proofErr w:type="spellStart"/>
-      <w:r>
-        <w:rPr>
-          <w:sz w:val="24"/>
-          <w:szCs w:val="23"/>
-        </w:rPr>
-        <w:t>github</w:t>
-      </w:r>
-      <w:proofErr w:type="spellEnd"/>
-      <w:r>
-        <w:rPr>
-          <w:sz w:val="24"/>
-          <w:szCs w:val="23"/>
-        </w:rPr>
-        <w:t xml:space="preserve"> user </w:t>
-      </w:r>
-      <w:proofErr w:type="spellStart"/>
+        <w:t xml:space="preserve">Our first step with this project was to convert the Stack Overflow data dump to a queryable Microsoft SQL Server database. To accomplish this, we used the “Stack Overflow Data Dump Importer” (SODDI), freely available from github user </w:t>
+      </w:r>
       <w:r>
         <w:rPr>
           <w:sz w:val="24"/>
@@ -388,7 +296,6 @@
         </w:rPr>
         <w:t>peschkaj</w:t>
       </w:r>
-      <w:proofErr w:type="spellEnd"/>
       <w:r>
         <w:rPr>
           <w:sz w:val="24"/>
@@ -460,23 +367,7 @@
           <w:sz w:val="24"/>
           <w:szCs w:val="23"/>
         </w:rPr>
-        <w:t xml:space="preserve"> that pulls each answer under consideration from the database and computes the metric set we’re using to examine each post for that answer and export the data to a comma-separated value file for easy examination. The metrics under consideration are “Noun count”, “Verb Count”, “Adjective Count”, “Total Word Count”, “Link Presence”, “Code Snippet Presence” and “Response Time”. Part of speech counting was accomplished by using the Stanford Part of Speech Tagger. Links were checked by examining the answer for an “&lt;a </w:t>
-      </w:r>
-      <w:proofErr w:type="spellStart"/>
-      <w:r>
-        <w:rPr>
-          <w:sz w:val="24"/>
-          <w:szCs w:val="23"/>
-        </w:rPr>
-        <w:t>href</w:t>
-      </w:r>
-      <w:proofErr w:type="spellEnd"/>
-      <w:r>
-        <w:rPr>
-          <w:sz w:val="24"/>
-          <w:szCs w:val="23"/>
-        </w:rPr>
-        <w:t>” bit in the answer, which would denote a hyperlink. Code snippets were similarly checked for by checking for “&lt;code&gt;”, because that HTML tag is used in Stack Overflow posts to denote a code block. Response time was computed by comparing the post time of the question to the post time of the answer.</w:t>
+        <w:t xml:space="preserve"> that pulls each answer under consideration from the database and computes the metric set we’re using to examine each post for that answer and export the data to a comma-separated value file for easy examination. The metrics under consideration are “Noun count”, “Verb Count”, “Adjective Count”, “Total Word Count”, “Link Presence”, “Code Snippet Presence” and “Response Time”. Part of speech counting was accomplished by using the Stanford Part of Speech Tagger. Links were checked by examining the answer for an “&lt;a href” bit in the answer, which would denote a hyperlink. Code snippets were similarly checked for by checking for “&lt;code&gt;”, because that HTML tag is used in Stack Overflow posts to denote a code block. Response time was computed by comparing the post time of the question to the post time of the answer.</w:t>
       </w:r>
     </w:p>
     <w:p>
@@ -507,7 +398,7 @@
       <w:pPr>
         <w:pStyle w:val="ListParagraph"/>
         <w:numPr>
-          <w:ilvl w:val="0"/>
+          <w:ilvl w:val="2"/>
           <w:numId w:val="1"/>
         </w:numPr>
         <w:spacing w:line="240" w:lineRule="auto"/>
@@ -524,64 +415,791 @@
           <w:sz w:val="24"/>
           <w:szCs w:val="23"/>
         </w:rPr>
-        <w:t>Limitations and Threats to Validity</w:t>
-      </w:r>
-    </w:p>
-    <w:p>
-      <w:pPr>
-        <w:spacing w:line="240" w:lineRule="auto"/>
-        <w:jc w:val="both"/>
-        <w:rPr>
-          <w:sz w:val="24"/>
-          <w:szCs w:val="23"/>
-        </w:rPr>
-      </w:pPr>
-      <w:r>
-        <w:rPr>
-          <w:sz w:val="24"/>
-          <w:szCs w:val="23"/>
-        </w:rPr>
-        <w:t>The number one limitation with our research is that, due to time constraints, all of our research was done in terms of Accepted Answers on Stack Overflow.</w:t>
-      </w:r>
-      <w:r>
-        <w:rPr>
-          <w:sz w:val="24"/>
-          <w:szCs w:val="23"/>
-        </w:rPr>
-        <w:t xml:space="preserve"> </w:t>
-      </w:r>
-      <w:r>
-        <w:rPr>
-          <w:sz w:val="24"/>
-          <w:szCs w:val="23"/>
-        </w:rPr>
-        <w:t>(More stuff on that)</w:t>
-      </w:r>
-    </w:p>
-    <w:p>
-      <w:pPr>
-        <w:spacing w:line="240" w:lineRule="auto"/>
-        <w:jc w:val="both"/>
-        <w:rPr>
-          <w:sz w:val="24"/>
-          <w:szCs w:val="23"/>
-        </w:rPr>
-      </w:pPr>
-      <w:r>
-        <w:rPr>
-          <w:sz w:val="24"/>
-          <w:szCs w:val="23"/>
-        </w:rPr>
-        <w:t xml:space="preserve">However, there’s an inherent limitation on score that must be considered and that we did not account for. Some questions will get more views and be more popular than others, and these questions will naturally draw more votes. Therefore, a well-constructed, correct </w:t>
-      </w:r>
+        <w:t>1</w:t>
+      </w:r>
+      <w:r>
+        <w:rPr>
+          <w:b/>
+          <w:sz w:val="24"/>
+          <w:szCs w:val="23"/>
+          <w:vertAlign w:val="superscript"/>
+        </w:rPr>
+        <w:t>st</w:t>
+      </w:r>
+      <w:r>
+        <w:rPr>
+          <w:b/>
+          <w:sz w:val="24"/>
+          <w:szCs w:val="23"/>
+        </w:rPr>
+        <w:t xml:space="preserve"> Tier Top</w:t>
+      </w:r>
+      <w:r>
+        <w:rPr>
+          <w:b/>
+          <w:sz w:val="24"/>
+          <w:szCs w:val="23"/>
+        </w:rPr>
+        <w:t xml:space="preserve"> vs Accepted</w:t>
+      </w:r>
+    </w:p>
+    <w:p>
+      <w:pPr>
+        <w:pStyle w:val="ListParagraph"/>
+        <w:spacing w:line="240" w:lineRule="auto"/>
+        <w:ind w:left="0"/>
+        <w:jc w:val="both"/>
+        <w:rPr>
+          <w:sz w:val="24"/>
+          <w:szCs w:val="23"/>
+        </w:rPr>
+      </w:pPr>
+      <w:r>
+        <w:rPr>
+          <w:sz w:val="24"/>
+          <w:szCs w:val="23"/>
+        </w:rPr>
+        <w:t>Correctly Classified Instances       80750               70.64   %</w:t>
+      </w:r>
+    </w:p>
+    <w:p>
+      <w:pPr>
+        <w:pStyle w:val="ListParagraph"/>
+        <w:spacing w:line="240" w:lineRule="auto"/>
+        <w:ind w:left="0"/>
+        <w:jc w:val="both"/>
+        <w:rPr>
+          <w:sz w:val="24"/>
+          <w:szCs w:val="23"/>
+        </w:rPr>
+      </w:pPr>
+      <w:r>
+        <w:rPr>
+          <w:sz w:val="24"/>
+          <w:szCs w:val="23"/>
+        </w:rPr>
+        <w:t>Incorrectly Classified Instances     33562               29.36   %</w:t>
+      </w:r>
+    </w:p>
+    <w:p>
+      <w:pPr>
+        <w:pStyle w:val="ListParagraph"/>
+        <w:spacing w:line="240" w:lineRule="auto"/>
+        <w:ind w:left="0"/>
+        <w:jc w:val="both"/>
+        <w:rPr>
+          <w:sz w:val="24"/>
+          <w:szCs w:val="23"/>
+        </w:rPr>
+      </w:pPr>
+      <w:r>
+        <w:rPr>
+          <w:sz w:val="24"/>
+          <w:szCs w:val="23"/>
+        </w:rPr>
+        <w:t xml:space="preserve">Total Number of Instances           114312     </w:t>
+      </w:r>
+    </w:p>
+    <w:p>
+      <w:pPr>
+        <w:pStyle w:val="ListParagraph"/>
+        <w:spacing w:line="240" w:lineRule="auto"/>
+        <w:ind w:left="0"/>
+        <w:jc w:val="both"/>
+        <w:rPr>
+          <w:sz w:val="24"/>
+          <w:szCs w:val="23"/>
+        </w:rPr>
+      </w:pPr>
+    </w:p>
+    <w:p>
+      <w:pPr>
+        <w:pStyle w:val="ListParagraph"/>
+        <w:spacing w:line="240" w:lineRule="auto"/>
+        <w:ind w:left="0"/>
+        <w:jc w:val="both"/>
+        <w:rPr>
+          <w:sz w:val="24"/>
+          <w:szCs w:val="23"/>
+        </w:rPr>
+      </w:pPr>
+      <w:r>
+        <w:rPr>
+          <w:sz w:val="24"/>
+          <w:szCs w:val="23"/>
+        </w:rPr>
+        <w:t>=== Confusion Matrix ===</w:t>
+      </w:r>
+    </w:p>
+    <w:p>
+      <w:pPr>
+        <w:pStyle w:val="ListParagraph"/>
+        <w:spacing w:line="240" w:lineRule="auto"/>
+        <w:ind w:left="0"/>
+        <w:jc w:val="both"/>
+        <w:rPr>
+          <w:sz w:val="24"/>
+          <w:szCs w:val="23"/>
+        </w:rPr>
+      </w:pPr>
+    </w:p>
+    <w:p>
+      <w:pPr>
+        <w:pStyle w:val="ListParagraph"/>
+        <w:spacing w:line="240" w:lineRule="auto"/>
+        <w:ind w:left="0"/>
+        <w:jc w:val="both"/>
+        <w:rPr>
+          <w:sz w:val="24"/>
+          <w:szCs w:val="23"/>
+        </w:rPr>
+      </w:pPr>
       <w:r>
         <w:rPr>
           <w:sz w:val="24"/>
           <w:szCs w:val="23"/>
         </w:rPr>
         <w:lastRenderedPageBreak/>
-        <w:t>answer to a highly popular question will score significantly higher than an answer of similar quality on a less popular question. This is a factor that is impossible for us or anybody else to account for, since question popularity is a highly variable and unpredictable factor and that information is also not contained in the data dump provided.</w:t>
-      </w:r>
+        <w:t xml:space="preserve">     a     b   &lt;-- classified as</w:t>
+      </w:r>
+    </w:p>
+    <w:p>
+      <w:pPr>
+        <w:pStyle w:val="ListParagraph"/>
+        <w:spacing w:line="240" w:lineRule="auto"/>
+        <w:ind w:left="0"/>
+        <w:jc w:val="both"/>
+        <w:rPr>
+          <w:sz w:val="24"/>
+          <w:szCs w:val="23"/>
+        </w:rPr>
+      </w:pPr>
+      <w:r>
+        <w:rPr>
+          <w:sz w:val="24"/>
+          <w:szCs w:val="23"/>
+        </w:rPr>
+        <w:t xml:space="preserve"> 42169 14987 |     a = false</w:t>
+      </w:r>
+    </w:p>
+    <w:p>
+      <w:pPr>
+        <w:pStyle w:val="ListParagraph"/>
+        <w:spacing w:line="240" w:lineRule="auto"/>
+        <w:ind w:left="0"/>
+        <w:jc w:val="both"/>
+        <w:rPr>
+          <w:sz w:val="24"/>
+          <w:szCs w:val="23"/>
+        </w:rPr>
+      </w:pPr>
+      <w:r>
+        <w:rPr>
+          <w:sz w:val="24"/>
+          <w:szCs w:val="23"/>
+        </w:rPr>
+        <w:t xml:space="preserve"> 18575 38581 |     b = true</w:t>
+      </w:r>
+    </w:p>
+    <w:p>
+      <w:pPr>
+        <w:spacing w:line="240" w:lineRule="auto"/>
+        <w:rPr>
+          <w:sz w:val="24"/>
+          <w:szCs w:val="23"/>
+        </w:rPr>
+      </w:pPr>
+      <w:r>
+        <w:rPr>
+          <w:noProof/>
+        </w:rPr>
+        <w:drawing>
+          <wp:inline distT="0" distB="0" distL="0" distR="0" wp14:anchorId="43B5ABAC" wp14:editId="2B87CD69">
+            <wp:extent cx="5943600" cy="3012263"/>
+            <wp:effectExtent l="0" t="0" r="0" b="0"/>
+            <wp:docPr id="1" name="Picture 1"/>
+            <wp:cNvGraphicFramePr>
+              <a:graphicFrameLocks xmlns:a="http://schemas.openxmlformats.org/drawingml/2006/main" noChangeAspect="1"/>
+            </wp:cNvGraphicFramePr>
+            <a:graphic xmlns:a="http://schemas.openxmlformats.org/drawingml/2006/main">
+              <a:graphicData uri="http://schemas.openxmlformats.org/drawingml/2006/picture">
+                <pic:pic xmlns:pic="http://schemas.openxmlformats.org/drawingml/2006/picture">
+                  <pic:nvPicPr>
+                    <pic:cNvPr id="1" name=""/>
+                    <pic:cNvPicPr/>
+                  </pic:nvPicPr>
+                  <pic:blipFill rotWithShape="1">
+                    <a:blip r:embed="rId5" cstate="print">
+                      <a:extLst>
+                        <a:ext uri="{28A0092B-C50C-407E-A947-70E740481C1C}">
+                          <a14:useLocalDpi xmlns:a14="http://schemas.microsoft.com/office/drawing/2010/main" val="0"/>
+                        </a:ext>
+                      </a:extLst>
+                    </a:blip>
+                    <a:srcRect t="10741" r="750" b="5578"/>
+                    <a:stretch/>
+                  </pic:blipFill>
+                  <pic:spPr bwMode="auto">
+                    <a:xfrm>
+                      <a:off x="0" y="0"/>
+                      <a:ext cx="5943600" cy="3012263"/>
+                    </a:xfrm>
+                    <a:prstGeom prst="rect">
+                      <a:avLst/>
+                    </a:prstGeom>
+                    <a:ln>
+                      <a:noFill/>
+                    </a:ln>
+                    <a:extLst>
+                      <a:ext uri="{53640926-AAD7-44D8-BBD7-CCE9431645EC}">
+                        <a14:shadowObscured xmlns:a14="http://schemas.microsoft.com/office/drawing/2010/main"/>
+                      </a:ext>
+                    </a:extLst>
+                  </pic:spPr>
+                </pic:pic>
+              </a:graphicData>
+            </a:graphic>
+          </wp:inline>
+        </w:drawing>
+      </w:r>
+    </w:p>
+    <w:p>
+      <w:pPr>
+        <w:pStyle w:val="ListParagraph"/>
+        <w:numPr>
+          <w:ilvl w:val="0"/>
+          <w:numId w:val="2"/>
+        </w:numPr>
+        <w:spacing w:line="240" w:lineRule="auto"/>
+        <w:ind w:left="180"/>
+        <w:jc w:val="both"/>
+        <w:rPr>
+          <w:sz w:val="24"/>
+          <w:szCs w:val="23"/>
+        </w:rPr>
+      </w:pPr>
+      <w:r>
+        <w:rPr>
+          <w:b/>
+          <w:sz w:val="24"/>
+          <w:szCs w:val="23"/>
+        </w:rPr>
+        <w:t>2</w:t>
+      </w:r>
+      <w:r>
+        <w:rPr>
+          <w:b/>
+          <w:sz w:val="24"/>
+          <w:szCs w:val="23"/>
+          <w:vertAlign w:val="superscript"/>
+        </w:rPr>
+        <w:t>nd</w:t>
+      </w:r>
+      <w:r>
+        <w:rPr>
+          <w:b/>
+          <w:sz w:val="24"/>
+          <w:szCs w:val="23"/>
+        </w:rPr>
+        <w:t xml:space="preserve"> Tier Top</w:t>
+      </w:r>
+      <w:r>
+        <w:rPr>
+          <w:b/>
+          <w:sz w:val="24"/>
+          <w:szCs w:val="23"/>
+        </w:rPr>
+        <w:t xml:space="preserve"> vs Accepted</w:t>
+      </w:r>
+    </w:p>
+    <w:p>
+      <w:pPr>
+        <w:spacing w:line="240" w:lineRule="auto"/>
+        <w:jc w:val="both"/>
+        <w:rPr>
+          <w:sz w:val="24"/>
+          <w:szCs w:val="23"/>
+        </w:rPr>
+      </w:pPr>
+      <w:r>
+        <w:rPr>
+          <w:sz w:val="24"/>
+          <w:szCs w:val="23"/>
+        </w:rPr>
+        <w:t>Correctly Classified Instances      123701               62.9881 %</w:t>
+      </w:r>
+    </w:p>
+    <w:p>
+      <w:pPr>
+        <w:spacing w:line="240" w:lineRule="auto"/>
+        <w:jc w:val="both"/>
+        <w:rPr>
+          <w:sz w:val="24"/>
+          <w:szCs w:val="23"/>
+        </w:rPr>
+      </w:pPr>
+      <w:r>
+        <w:rPr>
+          <w:sz w:val="24"/>
+          <w:szCs w:val="23"/>
+        </w:rPr>
+        <w:t>Incorrectly Classified Instances     72687               37.0119 %</w:t>
+      </w:r>
+    </w:p>
+    <w:p>
+      <w:pPr>
+        <w:spacing w:line="240" w:lineRule="auto"/>
+        <w:jc w:val="both"/>
+        <w:rPr>
+          <w:sz w:val="24"/>
+          <w:szCs w:val="23"/>
+        </w:rPr>
+      </w:pPr>
+      <w:r>
+        <w:rPr>
+          <w:sz w:val="24"/>
+          <w:szCs w:val="23"/>
+        </w:rPr>
+        <w:t xml:space="preserve">Total Number of </w:t>
+      </w:r>
+      <w:r>
+        <w:rPr>
+          <w:sz w:val="24"/>
+          <w:szCs w:val="23"/>
+        </w:rPr>
+        <w:t xml:space="preserve">Instances           196388     </w:t>
+      </w:r>
+    </w:p>
+    <w:p>
+      <w:pPr>
+        <w:spacing w:line="240" w:lineRule="auto"/>
+        <w:jc w:val="both"/>
+        <w:rPr>
+          <w:sz w:val="24"/>
+          <w:szCs w:val="23"/>
+        </w:rPr>
+      </w:pPr>
+      <w:r>
+        <w:rPr>
+          <w:sz w:val="24"/>
+          <w:szCs w:val="23"/>
+        </w:rPr>
+        <w:t>=== Confusion Matrix ===</w:t>
+      </w:r>
+    </w:p>
+    <w:p>
+      <w:pPr>
+        <w:spacing w:line="240" w:lineRule="auto"/>
+        <w:jc w:val="both"/>
+        <w:rPr>
+          <w:sz w:val="24"/>
+          <w:szCs w:val="23"/>
+        </w:rPr>
+      </w:pPr>
+    </w:p>
+    <w:p>
+      <w:pPr>
+        <w:spacing w:line="240" w:lineRule="auto"/>
+        <w:jc w:val="both"/>
+        <w:rPr>
+          <w:sz w:val="24"/>
+          <w:szCs w:val="23"/>
+        </w:rPr>
+      </w:pPr>
+      <w:r>
+        <w:rPr>
+          <w:sz w:val="24"/>
+          <w:szCs w:val="23"/>
+        </w:rPr>
+        <w:t xml:space="preserve">     a     b   &lt;-- classified as</w:t>
+      </w:r>
+    </w:p>
+    <w:p>
+      <w:pPr>
+        <w:spacing w:line="240" w:lineRule="auto"/>
+        <w:jc w:val="both"/>
+        <w:rPr>
+          <w:sz w:val="24"/>
+          <w:szCs w:val="23"/>
+        </w:rPr>
+      </w:pPr>
+      <w:r>
+        <w:rPr>
+          <w:sz w:val="24"/>
+          <w:szCs w:val="23"/>
+        </w:rPr>
+        <w:t xml:space="preserve"> 77422 20772 |     a = false</w:t>
+      </w:r>
+    </w:p>
+    <w:p>
+      <w:pPr>
+        <w:spacing w:line="240" w:lineRule="auto"/>
+        <w:jc w:val="both"/>
+        <w:rPr>
+          <w:sz w:val="24"/>
+          <w:szCs w:val="23"/>
+        </w:rPr>
+      </w:pPr>
+      <w:r>
+        <w:rPr>
+          <w:sz w:val="24"/>
+          <w:szCs w:val="23"/>
+        </w:rPr>
+        <w:t xml:space="preserve"> 51915 46279 |     b = true</w:t>
+      </w:r>
+    </w:p>
+    <w:p>
+      <w:pPr>
+        <w:spacing w:line="240" w:lineRule="auto"/>
+        <w:jc w:val="both"/>
+        <w:rPr>
+          <w:sz w:val="24"/>
+          <w:szCs w:val="23"/>
+        </w:rPr>
+      </w:pPr>
+      <w:r>
+        <w:rPr>
+          <w:noProof/>
+        </w:rPr>
+        <w:lastRenderedPageBreak/>
+        <w:drawing>
+          <wp:inline distT="0" distB="0" distL="0" distR="0" wp14:anchorId="13E00C84" wp14:editId="154CCF7D">
+            <wp:extent cx="5943600" cy="3249295"/>
+            <wp:effectExtent l="0" t="0" r="0" b="8255"/>
+            <wp:docPr id="2" name="Picture 2"/>
+            <wp:cNvGraphicFramePr>
+              <a:graphicFrameLocks xmlns:a="http://schemas.openxmlformats.org/drawingml/2006/main" noChangeAspect="1"/>
+            </wp:cNvGraphicFramePr>
+            <a:graphic xmlns:a="http://schemas.openxmlformats.org/drawingml/2006/main">
+              <a:graphicData uri="http://schemas.openxmlformats.org/drawingml/2006/picture">
+                <pic:pic xmlns:pic="http://schemas.openxmlformats.org/drawingml/2006/picture">
+                  <pic:nvPicPr>
+                    <pic:cNvPr id="1" name=""/>
+                    <pic:cNvPicPr/>
+                  </pic:nvPicPr>
+                  <pic:blipFill rotWithShape="1">
+                    <a:blip r:embed="rId6"/>
+                    <a:srcRect t="9063"/>
+                    <a:stretch/>
+                  </pic:blipFill>
+                  <pic:spPr bwMode="auto">
+                    <a:xfrm>
+                      <a:off x="0" y="0"/>
+                      <a:ext cx="5943600" cy="3249295"/>
+                    </a:xfrm>
+                    <a:prstGeom prst="rect">
+                      <a:avLst/>
+                    </a:prstGeom>
+                    <a:ln>
+                      <a:noFill/>
+                    </a:ln>
+                    <a:extLst>
+                      <a:ext uri="{53640926-AAD7-44D8-BBD7-CCE9431645EC}">
+                        <a14:shadowObscured xmlns:a14="http://schemas.microsoft.com/office/drawing/2010/main"/>
+                      </a:ext>
+                    </a:extLst>
+                  </pic:spPr>
+                </pic:pic>
+              </a:graphicData>
+            </a:graphic>
+          </wp:inline>
+        </w:drawing>
+      </w:r>
+    </w:p>
+    <w:p>
+      <w:pPr>
+        <w:pStyle w:val="ListParagraph"/>
+        <w:numPr>
+          <w:ilvl w:val="0"/>
+          <w:numId w:val="2"/>
+        </w:numPr>
+        <w:spacing w:line="240" w:lineRule="auto"/>
+        <w:ind w:left="180"/>
+        <w:jc w:val="both"/>
+        <w:rPr>
+          <w:sz w:val="24"/>
+          <w:szCs w:val="23"/>
+        </w:rPr>
+      </w:pPr>
+      <w:r>
+        <w:rPr>
+          <w:b/>
+          <w:sz w:val="24"/>
+          <w:szCs w:val="23"/>
+        </w:rPr>
+        <w:t>3</w:t>
+      </w:r>
+      <w:r>
+        <w:rPr>
+          <w:b/>
+          <w:sz w:val="24"/>
+          <w:szCs w:val="23"/>
+          <w:vertAlign w:val="superscript"/>
+        </w:rPr>
+        <w:t>rd</w:t>
+      </w:r>
+      <w:r>
+        <w:rPr>
+          <w:b/>
+          <w:sz w:val="24"/>
+          <w:szCs w:val="23"/>
+        </w:rPr>
+        <w:t xml:space="preserve"> Tier Top</w:t>
+      </w:r>
+      <w:bookmarkStart w:id="0" w:name="_GoBack"/>
+      <w:bookmarkEnd w:id="0"/>
+      <w:r>
+        <w:rPr>
+          <w:b/>
+          <w:sz w:val="24"/>
+          <w:szCs w:val="23"/>
+        </w:rPr>
+        <w:t xml:space="preserve"> vs Accepted</w:t>
+      </w:r>
+    </w:p>
+    <w:p>
+      <w:pPr>
+        <w:pStyle w:val="ListParagraph"/>
+        <w:spacing w:line="240" w:lineRule="auto"/>
+        <w:ind w:left="0"/>
+        <w:jc w:val="both"/>
+        <w:rPr>
+          <w:sz w:val="24"/>
+          <w:szCs w:val="23"/>
+        </w:rPr>
+      </w:pPr>
+    </w:p>
+    <w:p>
+      <w:pPr>
+        <w:pStyle w:val="ListParagraph"/>
+        <w:spacing w:line="240" w:lineRule="auto"/>
+        <w:ind w:left="0"/>
+        <w:jc w:val="both"/>
+        <w:rPr>
+          <w:sz w:val="24"/>
+          <w:szCs w:val="23"/>
+        </w:rPr>
+      </w:pPr>
+      <w:r>
+        <w:rPr>
+          <w:sz w:val="24"/>
+          <w:szCs w:val="23"/>
+        </w:rPr>
+        <w:t>Correctly Classified Instances      249025               58.5941 %</w:t>
+      </w:r>
+    </w:p>
+    <w:p>
+      <w:pPr>
+        <w:pStyle w:val="ListParagraph"/>
+        <w:spacing w:line="240" w:lineRule="auto"/>
+        <w:ind w:left="0"/>
+        <w:jc w:val="both"/>
+        <w:rPr>
+          <w:sz w:val="24"/>
+          <w:szCs w:val="23"/>
+        </w:rPr>
+      </w:pPr>
+      <w:r>
+        <w:rPr>
+          <w:sz w:val="24"/>
+          <w:szCs w:val="23"/>
+        </w:rPr>
+        <w:t>Incorrectly Classified Instances    175975               41.4059 %</w:t>
+      </w:r>
+    </w:p>
+    <w:p>
+      <w:pPr>
+        <w:pStyle w:val="ListParagraph"/>
+        <w:spacing w:line="240" w:lineRule="auto"/>
+        <w:ind w:left="0"/>
+        <w:jc w:val="both"/>
+        <w:rPr>
+          <w:sz w:val="24"/>
+          <w:szCs w:val="23"/>
+        </w:rPr>
+      </w:pPr>
+      <w:r>
+        <w:rPr>
+          <w:sz w:val="24"/>
+          <w:szCs w:val="23"/>
+        </w:rPr>
+        <w:t xml:space="preserve">Total Number of Instances           425000     </w:t>
+      </w:r>
+    </w:p>
+    <w:p>
+      <w:pPr>
+        <w:pStyle w:val="ListParagraph"/>
+        <w:spacing w:line="240" w:lineRule="auto"/>
+        <w:ind w:left="0"/>
+        <w:jc w:val="both"/>
+        <w:rPr>
+          <w:sz w:val="24"/>
+          <w:szCs w:val="23"/>
+        </w:rPr>
+      </w:pPr>
+    </w:p>
+    <w:p>
+      <w:pPr>
+        <w:pStyle w:val="ListParagraph"/>
+        <w:spacing w:line="240" w:lineRule="auto"/>
+        <w:ind w:left="0"/>
+        <w:jc w:val="both"/>
+        <w:rPr>
+          <w:sz w:val="24"/>
+          <w:szCs w:val="23"/>
+        </w:rPr>
+      </w:pPr>
+      <w:r>
+        <w:rPr>
+          <w:sz w:val="24"/>
+          <w:szCs w:val="23"/>
+        </w:rPr>
+        <w:t>=== Confusion Matrix ===</w:t>
+      </w:r>
+    </w:p>
+    <w:p>
+      <w:pPr>
+        <w:pStyle w:val="ListParagraph"/>
+        <w:spacing w:line="240" w:lineRule="auto"/>
+        <w:ind w:left="0"/>
+        <w:jc w:val="both"/>
+        <w:rPr>
+          <w:sz w:val="24"/>
+          <w:szCs w:val="23"/>
+        </w:rPr>
+      </w:pPr>
+    </w:p>
+    <w:p>
+      <w:pPr>
+        <w:pStyle w:val="ListParagraph"/>
+        <w:spacing w:line="240" w:lineRule="auto"/>
+        <w:ind w:left="0"/>
+        <w:jc w:val="both"/>
+        <w:rPr>
+          <w:sz w:val="24"/>
+          <w:szCs w:val="23"/>
+        </w:rPr>
+      </w:pPr>
+      <w:r>
+        <w:rPr>
+          <w:sz w:val="24"/>
+          <w:szCs w:val="23"/>
+        </w:rPr>
+        <w:t xml:space="preserve">      a      b   &lt;-- classified as</w:t>
+      </w:r>
+    </w:p>
+    <w:p>
+      <w:pPr>
+        <w:pStyle w:val="ListParagraph"/>
+        <w:spacing w:line="240" w:lineRule="auto"/>
+        <w:ind w:left="0"/>
+        <w:jc w:val="both"/>
+        <w:rPr>
+          <w:sz w:val="24"/>
+          <w:szCs w:val="23"/>
+        </w:rPr>
+      </w:pPr>
+      <w:r>
+        <w:rPr>
+          <w:sz w:val="24"/>
+          <w:szCs w:val="23"/>
+        </w:rPr>
+        <w:t xml:space="preserve"> 162360  50140 |      a = false</w:t>
+      </w:r>
+    </w:p>
+    <w:p>
+      <w:pPr>
+        <w:pStyle w:val="ListParagraph"/>
+        <w:spacing w:line="240" w:lineRule="auto"/>
+        <w:ind w:left="0"/>
+        <w:jc w:val="both"/>
+        <w:rPr>
+          <w:sz w:val="24"/>
+          <w:szCs w:val="23"/>
+        </w:rPr>
+      </w:pPr>
+      <w:r>
+        <w:rPr>
+          <w:sz w:val="24"/>
+          <w:szCs w:val="23"/>
+        </w:rPr>
+        <w:t xml:space="preserve"> 125835  86665 |      b = true</w:t>
+      </w:r>
+    </w:p>
+    <w:p>
+      <w:pPr>
+        <w:spacing w:line="240" w:lineRule="auto"/>
+        <w:jc w:val="both"/>
+        <w:rPr>
+          <w:sz w:val="24"/>
+          <w:szCs w:val="23"/>
+        </w:rPr>
+      </w:pPr>
+      <w:r>
+        <w:rPr>
+          <w:noProof/>
+        </w:rPr>
+        <w:lastRenderedPageBreak/>
+        <w:drawing>
+          <wp:inline distT="0" distB="0" distL="0" distR="0" wp14:anchorId="3EC0B657" wp14:editId="02200FD6">
+            <wp:extent cx="5934075" cy="3306445"/>
+            <wp:effectExtent l="0" t="0" r="9525" b="8255"/>
+            <wp:docPr id="3" name="Picture 3"/>
+            <wp:cNvGraphicFramePr>
+              <a:graphicFrameLocks xmlns:a="http://schemas.openxmlformats.org/drawingml/2006/main" noChangeAspect="1"/>
+            </wp:cNvGraphicFramePr>
+            <a:graphic xmlns:a="http://schemas.openxmlformats.org/drawingml/2006/main">
+              <a:graphicData uri="http://schemas.openxmlformats.org/drawingml/2006/picture">
+                <pic:pic xmlns:pic="http://schemas.openxmlformats.org/drawingml/2006/picture">
+                  <pic:nvPicPr>
+                    <pic:cNvPr id="1" name=""/>
+                    <pic:cNvPicPr/>
+                  </pic:nvPicPr>
+                  <pic:blipFill rotWithShape="1">
+                    <a:blip r:embed="rId7" cstate="print">
+                      <a:extLst>
+                        <a:ext uri="{28A0092B-C50C-407E-A947-70E740481C1C}">
+                          <a14:useLocalDpi xmlns:a14="http://schemas.microsoft.com/office/drawing/2010/main" val="0"/>
+                        </a:ext>
+                      </a:extLst>
+                    </a:blip>
+                    <a:srcRect l="160" t="7464" r="1"/>
+                    <a:stretch/>
+                  </pic:blipFill>
+                  <pic:spPr bwMode="auto">
+                    <a:xfrm>
+                      <a:off x="0" y="0"/>
+                      <a:ext cx="5934075" cy="3306445"/>
+                    </a:xfrm>
+                    <a:prstGeom prst="rect">
+                      <a:avLst/>
+                    </a:prstGeom>
+                    <a:ln>
+                      <a:noFill/>
+                    </a:ln>
+                    <a:extLst>
+                      <a:ext uri="{53640926-AAD7-44D8-BBD7-CCE9431645EC}">
+                        <a14:shadowObscured xmlns:a14="http://schemas.microsoft.com/office/drawing/2010/main"/>
+                      </a:ext>
+                    </a:extLst>
+                  </pic:spPr>
+                </pic:pic>
+              </a:graphicData>
+            </a:graphic>
+          </wp:inline>
+        </w:drawing>
+      </w:r>
+    </w:p>
+    <w:p>
+      <w:pPr>
+        <w:spacing w:line="240" w:lineRule="auto"/>
+        <w:jc w:val="both"/>
+        <w:rPr>
+          <w:b/>
+          <w:sz w:val="24"/>
+          <w:szCs w:val="23"/>
+        </w:rPr>
+      </w:pPr>
     </w:p>
     <w:p>
       <w:pPr>
@@ -604,6 +1222,150 @@
           <w:sz w:val="24"/>
           <w:szCs w:val="23"/>
         </w:rPr>
+        <w:t>Limitations and Threats to Validity</w:t>
+      </w:r>
+    </w:p>
+    <w:p>
+      <w:pPr>
+        <w:spacing w:line="240" w:lineRule="auto"/>
+        <w:jc w:val="both"/>
+        <w:rPr>
+          <w:sz w:val="24"/>
+          <w:szCs w:val="23"/>
+        </w:rPr>
+      </w:pPr>
+      <w:r>
+        <w:rPr>
+          <w:sz w:val="24"/>
+          <w:szCs w:val="23"/>
+        </w:rPr>
+        <w:t>The number one limitation with our research is that, due to time constraints, all of our research was done in terms of Accepted Answers on Stack Overflow.</w:t>
+      </w:r>
+      <w:r>
+        <w:rPr>
+          <w:sz w:val="24"/>
+          <w:szCs w:val="23"/>
+        </w:rPr>
+        <w:t xml:space="preserve"> </w:t>
+      </w:r>
+      <w:r>
+        <w:rPr>
+          <w:sz w:val="24"/>
+          <w:szCs w:val="23"/>
+        </w:rPr>
+        <w:t>(More stuff on that)</w:t>
+      </w:r>
+    </w:p>
+    <w:p>
+      <w:pPr>
+        <w:spacing w:line="240" w:lineRule="auto"/>
+        <w:jc w:val="both"/>
+        <w:rPr>
+          <w:sz w:val="24"/>
+          <w:szCs w:val="23"/>
+        </w:rPr>
+      </w:pPr>
+      <w:r>
+        <w:rPr>
+          <w:sz w:val="24"/>
+          <w:szCs w:val="23"/>
+        </w:rPr>
+        <w:t>However, there’s an inherent limitation on score that must be considered and that we did not account for. Some questions will get more views and be more popular than others, and these questions will naturally draw more votes. Therefore, a well-constructed, correct answer to a highly popular question will score significantly higher than an answer of similar quality on a less popular question. This is a factor that is impossible for us or anybody else to account for, since question popularity is a highly variable and unpredictable factor and that information is also not contained in the data dump provided.</w:t>
+      </w:r>
+    </w:p>
+    <w:p>
+      <w:pPr>
+        <w:spacing w:line="240" w:lineRule="auto"/>
+        <w:jc w:val="both"/>
+        <w:rPr>
+          <w:sz w:val="24"/>
+          <w:szCs w:val="23"/>
+        </w:rPr>
+      </w:pPr>
+    </w:p>
+    <w:p>
+      <w:pPr>
+        <w:pStyle w:val="ListParagraph"/>
+        <w:numPr>
+          <w:ilvl w:val="0"/>
+          <w:numId w:val="3"/>
+        </w:numPr>
+        <w:spacing w:line="240" w:lineRule="auto"/>
+        <w:jc w:val="both"/>
+        <w:rPr>
+          <w:sz w:val="24"/>
+          <w:szCs w:val="23"/>
+        </w:rPr>
+      </w:pPr>
+      <w:r>
+        <w:rPr>
+          <w:sz w:val="24"/>
+          <w:szCs w:val="23"/>
+        </w:rPr>
+        <w:t>We looked at the top rated answers overall. Based on the way that votes are distributed, it is likely that the pool of top rated answers is not distributed evenly across questions and many answers could have come from the same question. This means that there could have been a better written answer with lower visibility while our analysis instead took a less quality response because it had higher visibility.</w:t>
+      </w:r>
+    </w:p>
+    <w:p>
+      <w:pPr>
+        <w:pStyle w:val="ListParagraph"/>
+        <w:numPr>
+          <w:ilvl w:val="0"/>
+          <w:numId w:val="3"/>
+        </w:numPr>
+        <w:spacing w:line="240" w:lineRule="auto"/>
+        <w:jc w:val="both"/>
+        <w:rPr>
+          <w:sz w:val="24"/>
+          <w:szCs w:val="23"/>
+        </w:rPr>
+      </w:pPr>
+      <w:r>
+        <w:rPr>
+          <w:sz w:val="24"/>
+          <w:szCs w:val="23"/>
+        </w:rPr>
+        <w:t xml:space="preserve">We did not normalize our data set to remove duplicates (results that are both accepted and top rated). This means that the models we built may be more </w:t>
+      </w:r>
+      <w:r>
+        <w:rPr>
+          <w:sz w:val="24"/>
+          <w:szCs w:val="23"/>
+        </w:rPr>
+        <w:lastRenderedPageBreak/>
+        <w:t>inaccurate because they were fed results that were identified as distinguishable, but in reality are not indistinguishable.</w:t>
+      </w:r>
+    </w:p>
+    <w:p>
+      <w:pPr>
+        <w:spacing w:line="240" w:lineRule="auto"/>
+        <w:jc w:val="both"/>
+        <w:rPr>
+          <w:sz w:val="24"/>
+          <w:szCs w:val="23"/>
+        </w:rPr>
+      </w:pPr>
+    </w:p>
+    <w:p>
+      <w:pPr>
+        <w:pStyle w:val="ListParagraph"/>
+        <w:numPr>
+          <w:ilvl w:val="0"/>
+          <w:numId w:val="1"/>
+        </w:numPr>
+        <w:spacing w:line="240" w:lineRule="auto"/>
+        <w:jc w:val="both"/>
+        <w:rPr>
+          <w:b/>
+          <w:sz w:val="24"/>
+          <w:szCs w:val="23"/>
+        </w:rPr>
+      </w:pPr>
+      <w:r>
+        <w:rPr>
+          <w:b/>
+          <w:sz w:val="24"/>
+          <w:szCs w:val="23"/>
+        </w:rPr>
         <w:t>Conclusions</w:t>
       </w:r>
     </w:p>
@@ -623,8 +1385,6 @@
         </w:rPr>
         <w:t>We demonstrated that there is no significant correlation between a Stack Overflow answer being accepted and an answer having a high score.</w:t>
       </w:r>
-      <w:bookmarkStart w:id="0" w:name="_GoBack"/>
-      <w:bookmarkEnd w:id="0"/>
     </w:p>
     <w:p>
       <w:pPr>
@@ -688,7 +1448,7 @@
         <w:ind w:left="1440" w:hanging="360"/>
       </w:pPr>
     </w:lvl>
-    <w:lvl w:ilvl="2" w:tplc="0409001B" w:tentative="1">
+    <w:lvl w:ilvl="2" w:tplc="0409001B">
       <w:start w:val="1"/>
       <w:numFmt w:val="lowerRoman"/>
       <w:lvlText w:val="%3."/>
@@ -697,7 +1457,7 @@
         <w:ind w:left="2160" w:hanging="180"/>
       </w:pPr>
     </w:lvl>
-    <w:lvl w:ilvl="3" w:tplc="0409000F" w:tentative="1">
+    <w:lvl w:ilvl="3" w:tplc="0409000F">
       <w:start w:val="1"/>
       <w:numFmt w:val="decimal"/>
       <w:lvlText w:val="%4."/>
@@ -752,8 +1512,189 @@
       </w:pPr>
     </w:lvl>
   </w:abstractNum>
+  <w:abstractNum w:abstractNumId="1">
+    <w:nsid w:val="61B52BD8"/>
+    <w:multiLevelType w:val="hybridMultilevel"/>
+    <w:tmpl w:val="82DCC320"/>
+    <w:lvl w:ilvl="0" w:tplc="0409001B">
+      <w:start w:val="1"/>
+      <w:numFmt w:val="lowerRoman"/>
+      <w:lvlText w:val="%1."/>
+      <w:lvlJc w:val="right"/>
+      <w:pPr>
+        <w:ind w:left="2340" w:hanging="360"/>
+      </w:pPr>
+    </w:lvl>
+    <w:lvl w:ilvl="1" w:tplc="04090019" w:tentative="1">
+      <w:start w:val="1"/>
+      <w:numFmt w:val="lowerLetter"/>
+      <w:lvlText w:val="%2."/>
+      <w:lvlJc w:val="left"/>
+      <w:pPr>
+        <w:ind w:left="3060" w:hanging="360"/>
+      </w:pPr>
+    </w:lvl>
+    <w:lvl w:ilvl="2" w:tplc="0409001B" w:tentative="1">
+      <w:start w:val="1"/>
+      <w:numFmt w:val="lowerRoman"/>
+      <w:lvlText w:val="%3."/>
+      <w:lvlJc w:val="right"/>
+      <w:pPr>
+        <w:ind w:left="3780" w:hanging="180"/>
+      </w:pPr>
+    </w:lvl>
+    <w:lvl w:ilvl="3" w:tplc="0409000F" w:tentative="1">
+      <w:start w:val="1"/>
+      <w:numFmt w:val="decimal"/>
+      <w:lvlText w:val="%4."/>
+      <w:lvlJc w:val="left"/>
+      <w:pPr>
+        <w:ind w:left="4500" w:hanging="360"/>
+      </w:pPr>
+    </w:lvl>
+    <w:lvl w:ilvl="4" w:tplc="04090019" w:tentative="1">
+      <w:start w:val="1"/>
+      <w:numFmt w:val="lowerLetter"/>
+      <w:lvlText w:val="%5."/>
+      <w:lvlJc w:val="left"/>
+      <w:pPr>
+        <w:ind w:left="5220" w:hanging="360"/>
+      </w:pPr>
+    </w:lvl>
+    <w:lvl w:ilvl="5" w:tplc="0409001B" w:tentative="1">
+      <w:start w:val="1"/>
+      <w:numFmt w:val="lowerRoman"/>
+      <w:lvlText w:val="%6."/>
+      <w:lvlJc w:val="right"/>
+      <w:pPr>
+        <w:ind w:left="5940" w:hanging="180"/>
+      </w:pPr>
+    </w:lvl>
+    <w:lvl w:ilvl="6" w:tplc="0409000F" w:tentative="1">
+      <w:start w:val="1"/>
+      <w:numFmt w:val="decimal"/>
+      <w:lvlText w:val="%7."/>
+      <w:lvlJc w:val="left"/>
+      <w:pPr>
+        <w:ind w:left="6660" w:hanging="360"/>
+      </w:pPr>
+    </w:lvl>
+    <w:lvl w:ilvl="7" w:tplc="04090019" w:tentative="1">
+      <w:start w:val="1"/>
+      <w:numFmt w:val="lowerLetter"/>
+      <w:lvlText w:val="%8."/>
+      <w:lvlJc w:val="left"/>
+      <w:pPr>
+        <w:ind w:left="7380" w:hanging="360"/>
+      </w:pPr>
+    </w:lvl>
+    <w:lvl w:ilvl="8" w:tplc="0409001B" w:tentative="1">
+      <w:start w:val="1"/>
+      <w:numFmt w:val="lowerRoman"/>
+      <w:lvlText w:val="%9."/>
+      <w:lvlJc w:val="right"/>
+      <w:pPr>
+        <w:ind w:left="8100" w:hanging="180"/>
+      </w:pPr>
+    </w:lvl>
+  </w:abstractNum>
+  <w:abstractNum w:abstractNumId="2">
+    <w:nsid w:val="66423C1F"/>
+    <w:multiLevelType w:val="hybridMultilevel"/>
+    <w:tmpl w:val="9B187838"/>
+    <w:lvl w:ilvl="0" w:tplc="92F065A4">
+      <w:start w:val="1"/>
+      <w:numFmt w:val="decimal"/>
+      <w:lvlText w:val="%1)"/>
+      <w:lvlJc w:val="left"/>
+      <w:pPr>
+        <w:ind w:left="1440" w:hanging="360"/>
+      </w:pPr>
+      <w:rPr>
+        <w:rFonts w:hint="default"/>
+      </w:rPr>
+    </w:lvl>
+    <w:lvl w:ilvl="1" w:tplc="04090019" w:tentative="1">
+      <w:start w:val="1"/>
+      <w:numFmt w:val="lowerLetter"/>
+      <w:lvlText w:val="%2."/>
+      <w:lvlJc w:val="left"/>
+      <w:pPr>
+        <w:ind w:left="2160" w:hanging="360"/>
+      </w:pPr>
+    </w:lvl>
+    <w:lvl w:ilvl="2" w:tplc="0409001B" w:tentative="1">
+      <w:start w:val="1"/>
+      <w:numFmt w:val="lowerRoman"/>
+      <w:lvlText w:val="%3."/>
+      <w:lvlJc w:val="right"/>
+      <w:pPr>
+        <w:ind w:left="2880" w:hanging="180"/>
+      </w:pPr>
+    </w:lvl>
+    <w:lvl w:ilvl="3" w:tplc="0409000F" w:tentative="1">
+      <w:start w:val="1"/>
+      <w:numFmt w:val="decimal"/>
+      <w:lvlText w:val="%4."/>
+      <w:lvlJc w:val="left"/>
+      <w:pPr>
+        <w:ind w:left="3600" w:hanging="360"/>
+      </w:pPr>
+    </w:lvl>
+    <w:lvl w:ilvl="4" w:tplc="04090019" w:tentative="1">
+      <w:start w:val="1"/>
+      <w:numFmt w:val="lowerLetter"/>
+      <w:lvlText w:val="%5."/>
+      <w:lvlJc w:val="left"/>
+      <w:pPr>
+        <w:ind w:left="4320" w:hanging="360"/>
+      </w:pPr>
+    </w:lvl>
+    <w:lvl w:ilvl="5" w:tplc="0409001B" w:tentative="1">
+      <w:start w:val="1"/>
+      <w:numFmt w:val="lowerRoman"/>
+      <w:lvlText w:val="%6."/>
+      <w:lvlJc w:val="right"/>
+      <w:pPr>
+        <w:ind w:left="5040" w:hanging="180"/>
+      </w:pPr>
+    </w:lvl>
+    <w:lvl w:ilvl="6" w:tplc="0409000F" w:tentative="1">
+      <w:start w:val="1"/>
+      <w:numFmt w:val="decimal"/>
+      <w:lvlText w:val="%7."/>
+      <w:lvlJc w:val="left"/>
+      <w:pPr>
+        <w:ind w:left="5760" w:hanging="360"/>
+      </w:pPr>
+    </w:lvl>
+    <w:lvl w:ilvl="7" w:tplc="04090019" w:tentative="1">
+      <w:start w:val="1"/>
+      <w:numFmt w:val="lowerLetter"/>
+      <w:lvlText w:val="%8."/>
+      <w:lvlJc w:val="left"/>
+      <w:pPr>
+        <w:ind w:left="6480" w:hanging="360"/>
+      </w:pPr>
+    </w:lvl>
+    <w:lvl w:ilvl="8" w:tplc="0409001B" w:tentative="1">
+      <w:start w:val="1"/>
+      <w:numFmt w:val="lowerRoman"/>
+      <w:lvlText w:val="%9."/>
+      <w:lvlJc w:val="right"/>
+      <w:pPr>
+        <w:ind w:left="7200" w:hanging="180"/>
+      </w:pPr>
+    </w:lvl>
+  </w:abstractNum>
   <w:num w:numId="1">
     <w:abstractNumId w:val="0"/>
+  </w:num>
+  <w:num w:numId="2">
+    <w:abstractNumId w:val="1"/>
+  </w:num>
+  <w:num w:numId="3">
+    <w:abstractNumId w:val="2"/>
   </w:num>
 </w:numbering>
 </file>

</xml_diff>